<commit_message>
modify templates in office
</commit_message>
<xml_diff>
--- a/teaching/office/examples/word/paragraph.docx
+++ b/teaching/office/examples/word/paragraph.docx
@@ -6,112 +6,128 @@
       <w:pPr>
         <w:pStyle w:val="1"/>
         <w:spacing w:after="360"/>
-        <w:rPr>
-          <w:rFonts w:hint="eastAsia"/>
-        </w:rPr>
-      </w:pPr>
-      <w:r>
-        <w:rPr>
-          <w:rFonts w:hint="eastAsia"/>
-        </w:rPr>
-        <w:t>前言</w:t>
-      </w:r>
+        <w:sectPr>
+          <w:headerReference w:type="even" r:id="rId6"/>
+          <w:headerReference w:type="default" r:id="rId7"/>
+          <w:footerReference w:type="even" r:id="rId8"/>
+          <w:footerReference w:type="default" r:id="rId9"/>
+          <w:headerReference w:type="first" r:id="rId10"/>
+          <w:footerReference w:type="first" r:id="rId11"/>
+          <w:type w:val="oddPage"/>
+          <w:pgSz w:w="11906" w:h="16838" w:code="9"/>
+          <w:pgMar w:top="1440" w:right="1746" w:bottom="1440" w:left="1134" w:header="851" w:footer="992" w:gutter="0"/>
+          <w:cols w:space="425"/>
+          <w:docGrid w:type="lines" w:linePitch="360"/>
+        </w:sectPr>
+      </w:pPr>
     </w:p>
     <w:p>
       <w:pPr>
+        <w:pStyle w:val="1"/>
         <w:spacing w:after="360"/>
-        <w:rPr>
-          <w:rFonts w:ascii="Times New Roman" w:eastAsia="cwTeX Q Ming" w:hAnsi="Times New Roman" w:hint="eastAsia"/>
-        </w:rPr>
-      </w:pPr>
-      <w:r>
-        <w:rPr>
-          <w:rFonts w:ascii="Times New Roman" w:eastAsia="cwTeX Q Ming" w:hAnsi="Times New Roman" w:hint="eastAsia"/>
-        </w:rPr>
-        <w:t>臺灣從</w:t>
-      </w:r>
-      <w:r>
-        <w:rPr>
-          <w:rFonts w:ascii="Times New Roman" w:eastAsia="cwTeX Q Ming" w:hAnsi="Times New Roman" w:hint="eastAsia"/>
-        </w:rPr>
-        <w:t>17</w:t>
-      </w:r>
-      <w:r>
-        <w:rPr>
-          <w:rFonts w:ascii="Times New Roman" w:eastAsia="cwTeX Q Ming" w:hAnsi="Times New Roman" w:hint="eastAsia"/>
-        </w:rPr>
-        <w:t>世紀開始有國家政權的出現，歷史上曾經歷多次遞</w:t>
-      </w:r>
-      <w:proofErr w:type="gramStart"/>
-      <w:r>
-        <w:rPr>
-          <w:rFonts w:ascii="Times New Roman" w:eastAsia="cwTeX Q Ming" w:hAnsi="Times New Roman" w:hint="eastAsia"/>
-        </w:rPr>
-        <w:t>嬗</w:t>
-      </w:r>
-      <w:proofErr w:type="gramEnd"/>
-      <w:r>
-        <w:rPr>
-          <w:rFonts w:ascii="Times New Roman" w:eastAsia="cwTeX Q Ming" w:hAnsi="Times New Roman" w:hint="eastAsia"/>
-        </w:rPr>
-        <w:t>，最近一次為</w:t>
-      </w:r>
-      <w:r>
-        <w:rPr>
-          <w:rFonts w:ascii="Times New Roman" w:eastAsia="cwTeX Q Ming" w:hAnsi="Times New Roman" w:hint="eastAsia"/>
-        </w:rPr>
-        <w:t>1945</w:t>
-      </w:r>
-      <w:r>
-        <w:rPr>
-          <w:rFonts w:ascii="Times New Roman" w:eastAsia="cwTeX Q Ming" w:hAnsi="Times New Roman" w:hint="eastAsia"/>
-        </w:rPr>
-        <w:t>年起納入中華民國版圖。中華民國政府於</w:t>
-      </w:r>
-      <w:r>
-        <w:rPr>
-          <w:rFonts w:ascii="Times New Roman" w:eastAsia="cwTeX Q Ming" w:hAnsi="Times New Roman" w:hint="eastAsia"/>
-        </w:rPr>
-        <w:t>1949</w:t>
-      </w:r>
-      <w:r>
-        <w:rPr>
-          <w:rFonts w:ascii="Times New Roman" w:eastAsia="cwTeX Q Ming" w:hAnsi="Times New Roman" w:hint="eastAsia"/>
-        </w:rPr>
-        <w:t>年</w:t>
-      </w:r>
-      <w:r>
-        <w:rPr>
-          <w:rFonts w:ascii="Times New Roman" w:eastAsia="cwTeX Q Ming" w:hAnsi="Times New Roman" w:hint="eastAsia"/>
-        </w:rPr>
-        <w:t>12</w:t>
-      </w:r>
-      <w:r>
-        <w:rPr>
-          <w:rFonts w:ascii="Times New Roman" w:eastAsia="cwTeX Q Ming" w:hAnsi="Times New Roman" w:hint="eastAsia"/>
-        </w:rPr>
-        <w:t>月因中國內戰失利而將政府遷至臺灣政經中心台北，使臺灣自</w:t>
-      </w:r>
-      <w:r>
-        <w:rPr>
-          <w:rFonts w:ascii="Times New Roman" w:eastAsia="cwTeX Q Ming" w:hAnsi="Times New Roman" w:hint="eastAsia"/>
-        </w:rPr>
-        <w:t>1950</w:t>
-      </w:r>
-      <w:r>
-        <w:rPr>
-          <w:rFonts w:ascii="Times New Roman" w:eastAsia="cwTeX Q Ming" w:hAnsi="Times New Roman" w:hint="eastAsia"/>
-        </w:rPr>
-        <w:t>年起成為中華民國的主要國土並延續迄今，因而「臺灣」一詞成為現今中華民國在國際上的主要代稱。</w:t>
-      </w:r>
+      </w:pPr>
+      <w:r>
+        <w:rPr>
+          <w:rFonts w:hint="eastAsia"/>
+        </w:rPr>
+        <w:lastRenderedPageBreak/>
+        <w:t>前言</w:t>
+      </w:r>
+      <w:bookmarkStart w:id="0" w:name="_GoBack"/>
+      <w:bookmarkEnd w:id="0"/>
     </w:p>
     <w:p>
       <w:pPr>
+        <w:spacing w:after="360"/>
+        <w:rPr>
+          <w:rFonts w:ascii="Times New Roman" w:eastAsia="cwTeX Q Ming" w:hAnsi="Times New Roman"/>
+        </w:rPr>
+      </w:pPr>
+      <w:r>
+        <w:rPr>
+          <w:rFonts w:ascii="Times New Roman" w:eastAsia="cwTeX Q Ming" w:hAnsi="Times New Roman" w:hint="eastAsia"/>
+        </w:rPr>
+        <w:t>臺灣從</w:t>
+      </w:r>
+      <w:r>
+        <w:rPr>
+          <w:rFonts w:ascii="Times New Roman" w:eastAsia="cwTeX Q Ming" w:hAnsi="Times New Roman" w:hint="eastAsia"/>
+        </w:rPr>
+        <w:t>17</w:t>
+      </w:r>
+      <w:r>
+        <w:rPr>
+          <w:rFonts w:ascii="Times New Roman" w:eastAsia="cwTeX Q Ming" w:hAnsi="Times New Roman" w:hint="eastAsia"/>
+        </w:rPr>
+        <w:t>世紀開始有國家政權的出現，歷史上曾經歷多次遞</w:t>
+      </w:r>
+      <w:proofErr w:type="gramStart"/>
+      <w:r>
+        <w:rPr>
+          <w:rFonts w:ascii="Times New Roman" w:eastAsia="cwTeX Q Ming" w:hAnsi="Times New Roman" w:hint="eastAsia"/>
+        </w:rPr>
+        <w:t>嬗</w:t>
+      </w:r>
+      <w:proofErr w:type="gramEnd"/>
+      <w:r>
+        <w:rPr>
+          <w:rFonts w:ascii="Times New Roman" w:eastAsia="cwTeX Q Ming" w:hAnsi="Times New Roman" w:hint="eastAsia"/>
+        </w:rPr>
+        <w:t>，最近一次為</w:t>
+      </w:r>
+      <w:r>
+        <w:rPr>
+          <w:rFonts w:ascii="Times New Roman" w:eastAsia="cwTeX Q Ming" w:hAnsi="Times New Roman" w:hint="eastAsia"/>
+        </w:rPr>
+        <w:t>1945</w:t>
+      </w:r>
+      <w:r>
+        <w:rPr>
+          <w:rFonts w:ascii="Times New Roman" w:eastAsia="cwTeX Q Ming" w:hAnsi="Times New Roman" w:hint="eastAsia"/>
+        </w:rPr>
+        <w:t>年起納入中華民國版圖。中華民國政府於</w:t>
+      </w:r>
+      <w:r>
+        <w:rPr>
+          <w:rFonts w:ascii="Times New Roman" w:eastAsia="cwTeX Q Ming" w:hAnsi="Times New Roman" w:hint="eastAsia"/>
+        </w:rPr>
+        <w:t>1949</w:t>
+      </w:r>
+      <w:r>
+        <w:rPr>
+          <w:rFonts w:ascii="Times New Roman" w:eastAsia="cwTeX Q Ming" w:hAnsi="Times New Roman" w:hint="eastAsia"/>
+        </w:rPr>
+        <w:t>年</w:t>
+      </w:r>
+      <w:r>
+        <w:rPr>
+          <w:rFonts w:ascii="Times New Roman" w:eastAsia="cwTeX Q Ming" w:hAnsi="Times New Roman" w:hint="eastAsia"/>
+        </w:rPr>
+        <w:t>12</w:t>
+      </w:r>
+      <w:r>
+        <w:rPr>
+          <w:rFonts w:ascii="Times New Roman" w:eastAsia="cwTeX Q Ming" w:hAnsi="Times New Roman" w:hint="eastAsia"/>
+        </w:rPr>
+        <w:t>月因中國內戰失利而將政府遷至臺灣政經中心台北，使臺灣自</w:t>
+      </w:r>
+      <w:r>
+        <w:rPr>
+          <w:rFonts w:ascii="Times New Roman" w:eastAsia="cwTeX Q Ming" w:hAnsi="Times New Roman" w:hint="eastAsia"/>
+        </w:rPr>
+        <w:t>1950</w:t>
+      </w:r>
+      <w:r>
+        <w:rPr>
+          <w:rFonts w:ascii="Times New Roman" w:eastAsia="cwTeX Q Ming" w:hAnsi="Times New Roman" w:hint="eastAsia"/>
+        </w:rPr>
+        <w:t>年起成為中華民國的主要國土並延續迄今，因而「臺灣」一詞成為現今中華民國在國際上的主要代稱。</w:t>
+      </w:r>
+    </w:p>
+    <w:p>
+      <w:pPr>
         <w:pStyle w:val="2"/>
         <w:spacing w:after="360"/>
-        <w:rPr>
-          <w:rFonts w:hint="eastAsia"/>
-        </w:rPr>
       </w:pPr>
       <w:r>
         <w:rPr>
@@ -130,7 +146,7 @@
       <w:pPr>
         <w:spacing w:after="360"/>
         <w:rPr>
-          <w:rFonts w:ascii="Times New Roman" w:eastAsia="cwTeX Q Ming" w:hAnsi="Times New Roman" w:hint="eastAsia"/>
+          <w:rFonts w:ascii="Times New Roman" w:eastAsia="cwTeX Q Ming" w:hAnsi="Times New Roman"/>
         </w:rPr>
       </w:pPr>
       <w:r>
@@ -231,7 +247,7 @@
         <w:spacing w:after="360"/>
         <w:ind w:firstLineChars="262" w:firstLine="565"/>
         <w:rPr>
-          <w:rFonts w:ascii="Times New Roman" w:eastAsia="cwTeX Q Ming" w:hAnsi="Times New Roman" w:hint="eastAsia"/>
+          <w:rFonts w:ascii="Times New Roman" w:eastAsia="cwTeX Q Ming" w:hAnsi="Times New Roman"/>
         </w:rPr>
       </w:pPr>
       <w:r>
@@ -342,7 +358,7 @@
         <w:spacing w:after="360"/>
         <w:ind w:firstLineChars="262" w:firstLine="565"/>
         <w:rPr>
-          <w:rFonts w:ascii="Times New Roman" w:eastAsia="cwTeX Q Ming" w:hAnsi="Times New Roman" w:hint="eastAsia"/>
+          <w:rFonts w:ascii="Times New Roman" w:eastAsia="cwTeX Q Ming" w:hAnsi="Times New Roman"/>
         </w:rPr>
       </w:pPr>
       <w:r>
@@ -384,9 +400,6 @@
       <w:pPr>
         <w:pStyle w:val="1"/>
         <w:spacing w:after="360"/>
-        <w:rPr>
-          <w:rFonts w:hint="eastAsia"/>
-        </w:rPr>
       </w:pPr>
       <w:r>
         <w:rPr>
@@ -399,7 +412,7 @@
       <w:pPr>
         <w:spacing w:after="360"/>
         <w:rPr>
-          <w:rFonts w:ascii="Times New Roman" w:eastAsia="cwTeX Q Ming" w:hAnsi="Times New Roman" w:hint="eastAsia"/>
+          <w:rFonts w:ascii="Times New Roman" w:eastAsia="cwTeX Q Ming" w:hAnsi="Times New Roman"/>
         </w:rPr>
       </w:pPr>
       <w:r>
@@ -486,11 +499,9 @@
         <w:spacing w:after="360"/>
         <w:ind w:firstLineChars="262" w:firstLine="565"/>
         <w:rPr>
-          <w:rFonts w:ascii="Times New Roman" w:eastAsia="cwTeX Q Ming" w:hAnsi="Times New Roman" w:hint="eastAsia"/>
-        </w:rPr>
-      </w:pPr>
-      <w:bookmarkStart w:id="0" w:name="_GoBack"/>
-      <w:bookmarkEnd w:id="0"/>
+          <w:rFonts w:ascii="Times New Roman" w:eastAsia="cwTeX Q Ming" w:hAnsi="Times New Roman"/>
+        </w:rPr>
+      </w:pPr>
       <w:r>
         <w:rPr>
           <w:rFonts w:ascii="Times New Roman" w:eastAsia="cwTeX Q Ming" w:hAnsi="Times New Roman" w:hint="eastAsia"/>
@@ -565,13 +576,14 @@
         <w:spacing w:after="360"/>
         <w:ind w:firstLineChars="262" w:firstLine="565"/>
         <w:rPr>
-          <w:rFonts w:ascii="Times New Roman" w:eastAsia="cwTeX Q Ming" w:hAnsi="Times New Roman" w:hint="eastAsia"/>
-        </w:rPr>
-      </w:pPr>
-      <w:r>
-        <w:rPr>
-          <w:rFonts w:ascii="Times New Roman" w:eastAsia="cwTeX Q Ming" w:hAnsi="Times New Roman" w:hint="eastAsia"/>
-        </w:rPr>
+          <w:rFonts w:ascii="Times New Roman" w:eastAsia="cwTeX Q Ming" w:hAnsi="Times New Roman"/>
+        </w:rPr>
+      </w:pPr>
+      <w:r>
+        <w:rPr>
+          <w:rFonts w:ascii="Times New Roman" w:eastAsia="cwTeX Q Ming" w:hAnsi="Times New Roman" w:hint="eastAsia"/>
+        </w:rPr>
+        <w:lastRenderedPageBreak/>
         <w:t>明朝仍依循前例於澎湖設置該官署，直至</w:t>
       </w:r>
       <w:r>
@@ -808,7 +820,7 @@
         <w:spacing w:after="360"/>
         <w:ind w:firstLineChars="262" w:firstLine="565"/>
         <w:rPr>
-          <w:rFonts w:ascii="Times New Roman" w:eastAsia="cwTeX Q Ming" w:hAnsi="Times New Roman" w:hint="eastAsia"/>
+          <w:rFonts w:ascii="Times New Roman" w:eastAsia="cwTeX Q Ming" w:hAnsi="Times New Roman"/>
         </w:rPr>
       </w:pPr>
       <w:r>
@@ -882,9 +894,6 @@
       <w:pPr>
         <w:pStyle w:val="2"/>
         <w:spacing w:after="360"/>
-        <w:rPr>
-          <w:rFonts w:hint="eastAsia"/>
-        </w:rPr>
       </w:pPr>
       <w:r>
         <w:rPr>
@@ -897,14 +906,13 @@
       <w:pPr>
         <w:spacing w:after="360"/>
         <w:rPr>
-          <w:rFonts w:ascii="Times New Roman" w:eastAsia="cwTeX Q Ming" w:hAnsi="Times New Roman" w:hint="eastAsia"/>
-        </w:rPr>
-      </w:pPr>
-      <w:r>
-        <w:rPr>
-          <w:rFonts w:ascii="Times New Roman" w:eastAsia="cwTeX Q Ming" w:hAnsi="Times New Roman" w:hint="eastAsia"/>
-        </w:rPr>
-        <w:lastRenderedPageBreak/>
+          <w:rFonts w:ascii="Times New Roman" w:eastAsia="cwTeX Q Ming" w:hAnsi="Times New Roman"/>
+        </w:rPr>
+      </w:pPr>
+      <w:r>
+        <w:rPr>
+          <w:rFonts w:ascii="Times New Roman" w:eastAsia="cwTeX Q Ming" w:hAnsi="Times New Roman" w:hint="eastAsia"/>
+        </w:rPr>
         <w:t>鄭氏治理時期從</w:t>
       </w:r>
       <w:r>
@@ -956,7 +964,7 @@
       <w:pPr>
         <w:spacing w:after="360"/>
         <w:rPr>
-          <w:rFonts w:ascii="Times New Roman" w:eastAsia="cwTeX Q Ming" w:hAnsi="Times New Roman" w:hint="eastAsia"/>
+          <w:rFonts w:ascii="Times New Roman" w:eastAsia="cwTeX Q Ming" w:hAnsi="Times New Roman"/>
         </w:rPr>
       </w:pPr>
       <w:r>
@@ -1064,7 +1072,7 @@
       <w:pPr>
         <w:spacing w:after="360"/>
         <w:rPr>
-          <w:rFonts w:ascii="Times New Roman" w:eastAsia="cwTeX Q Ming" w:hAnsi="Times New Roman" w:hint="eastAsia"/>
+          <w:rFonts w:ascii="Times New Roman" w:eastAsia="cwTeX Q Ming" w:hAnsi="Times New Roman"/>
         </w:rPr>
       </w:pPr>
       <w:r>
@@ -1240,13 +1248,14 @@
       <w:pPr>
         <w:spacing w:after="360"/>
         <w:rPr>
-          <w:rFonts w:ascii="Times New Roman" w:eastAsia="cwTeX Q Ming" w:hAnsi="Times New Roman" w:hint="eastAsia"/>
-        </w:rPr>
-      </w:pPr>
-      <w:r>
-        <w:rPr>
-          <w:rFonts w:ascii="Times New Roman" w:eastAsia="cwTeX Q Ming" w:hAnsi="Times New Roman" w:hint="eastAsia"/>
-        </w:rPr>
+          <w:rFonts w:ascii="Times New Roman" w:eastAsia="cwTeX Q Ming" w:hAnsi="Times New Roman"/>
+        </w:rPr>
+      </w:pPr>
+      <w:r>
+        <w:rPr>
+          <w:rFonts w:ascii="Times New Roman" w:eastAsia="cwTeX Q Ming" w:hAnsi="Times New Roman" w:hint="eastAsia"/>
+        </w:rPr>
+        <w:lastRenderedPageBreak/>
         <w:t>英國東印度公司曾與鄭氏政權簽訂通商條約，當時英國人直稱其為「臺灣王國」或「福爾摩沙王國」。</w:t>
       </w:r>
       <w:r>
@@ -1294,7 +1303,7 @@
       <w:pPr>
         <w:spacing w:after="360"/>
         <w:rPr>
-          <w:rFonts w:ascii="Times New Roman" w:eastAsia="cwTeX Q Ming" w:hAnsi="Times New Roman" w:hint="eastAsia"/>
+          <w:rFonts w:ascii="Times New Roman" w:eastAsia="cwTeX Q Ming" w:hAnsi="Times New Roman"/>
         </w:rPr>
       </w:pPr>
       <w:r>
@@ -1374,9 +1383,6 @@
       <w:pPr>
         <w:pStyle w:val="3"/>
         <w:spacing w:after="360"/>
-        <w:rPr>
-          <w:rFonts w:hint="eastAsia"/>
-        </w:rPr>
       </w:pPr>
       <w:r>
         <w:rPr>
@@ -1520,13 +1526,130 @@
       </w:r>
     </w:p>
     <w:sectPr>
-      <w:pgSz w:w="11906" w:h="16838"/>
+      <w:type w:val="oddPage"/>
+      <w:pgSz w:w="11906" w:h="16838" w:code="9"/>
       <w:pgMar w:top="1440" w:right="1746" w:bottom="1440" w:left="1134" w:header="851" w:footer="992" w:gutter="0"/>
       <w:cols w:space="425"/>
       <w:docGrid w:type="lines" w:linePitch="360"/>
     </w:sectPr>
   </w:body>
 </w:document>
+</file>
+
+<file path=word/endnotes.xml><?xml version="1.0" encoding="utf-8"?>
+<w:endnotes xmlns:wpc="http://schemas.microsoft.com/office/word/2010/wordprocessingCanvas" xmlns:cx="http://schemas.microsoft.com/office/drawing/2014/chartex" xmlns:mc="http://schemas.openxmlformats.org/markup-compatibility/2006" xmlns:o="urn:schemas-microsoft-com:office:office" xmlns:r="http://schemas.openxmlformats.org/officeDocument/2006/relationships" xmlns:m="http://schemas.openxmlformats.org/officeDocument/2006/math" xmlns:v="urn:schemas-microsoft-com:vml" xmlns:wp14="http://schemas.microsoft.com/office/word/2010/wordprocessingDrawing" xmlns:wp="http://schemas.openxmlformats.org/drawingml/2006/wordprocessingDrawing" xmlns:w10="urn:schemas-microsoft-com:office:word" xmlns:w="http://schemas.openxmlformats.org/wordprocessingml/2006/main" xmlns:w14="http://schemas.microsoft.com/office/word/2010/wordml" xmlns:w15="http://schemas.microsoft.com/office/word/2012/wordml" xmlns:w16se="http://schemas.microsoft.com/office/word/2015/wordml/symex" xmlns:wpg="http://schemas.microsoft.com/office/word/2010/wordprocessingGroup" xmlns:wpi="http://schemas.microsoft.com/office/word/2010/wordprocessingInk" xmlns:wne="http://schemas.microsoft.com/office/word/2006/wordml" xmlns:wps="http://schemas.microsoft.com/office/word/2010/wordprocessingShape" mc:Ignorable="w14 w15 w16se wp14">
+  <w:endnote w:type="separator" w:id="-1">
+    <w:p>
+      <w:pPr>
+        <w:spacing w:after="240"/>
+      </w:pPr>
+      <w:r>
+        <w:separator/>
+      </w:r>
+    </w:p>
+  </w:endnote>
+  <w:endnote w:type="continuationSeparator" w:id="0">
+    <w:p>
+      <w:pPr>
+        <w:spacing w:after="240"/>
+      </w:pPr>
+      <w:r>
+        <w:continuationSeparator/>
+      </w:r>
+    </w:p>
+  </w:endnote>
+</w:endnotes>
+</file>
+
+<file path=word/footer1.xml><?xml version="1.0" encoding="utf-8"?>
+<w:ftr xmlns:wpc="http://schemas.microsoft.com/office/word/2010/wordprocessingCanvas" xmlns:cx="http://schemas.microsoft.com/office/drawing/2014/chartex" xmlns:mc="http://schemas.openxmlformats.org/markup-compatibility/2006" xmlns:o="urn:schemas-microsoft-com:office:office" xmlns:r="http://schemas.openxmlformats.org/officeDocument/2006/relationships" xmlns:m="http://schemas.openxmlformats.org/officeDocument/2006/math" xmlns:v="urn:schemas-microsoft-com:vml" xmlns:wp14="http://schemas.microsoft.com/office/word/2010/wordprocessingDrawing" xmlns:wp="http://schemas.openxmlformats.org/drawingml/2006/wordprocessingDrawing" xmlns:w10="urn:schemas-microsoft-com:office:word" xmlns:w="http://schemas.openxmlformats.org/wordprocessingml/2006/main" xmlns:w14="http://schemas.microsoft.com/office/word/2010/wordml" xmlns:w15="http://schemas.microsoft.com/office/word/2012/wordml" xmlns:w16se="http://schemas.microsoft.com/office/word/2015/wordml/symex" xmlns:wpg="http://schemas.microsoft.com/office/word/2010/wordprocessingGroup" xmlns:wpi="http://schemas.microsoft.com/office/word/2010/wordprocessingInk" xmlns:wne="http://schemas.microsoft.com/office/word/2006/wordml" xmlns:wps="http://schemas.microsoft.com/office/word/2010/wordprocessingShape" mc:Ignorable="w14 w15 w16se wp14">
+  <w:p>
+    <w:pPr>
+      <w:pStyle w:val="a5"/>
+      <w:spacing w:after="240"/>
+    </w:pPr>
+  </w:p>
+</w:ftr>
+</file>
+
+<file path=word/footer2.xml><?xml version="1.0" encoding="utf-8"?>
+<w:ftr xmlns:wpc="http://schemas.microsoft.com/office/word/2010/wordprocessingCanvas" xmlns:cx="http://schemas.microsoft.com/office/drawing/2014/chartex" xmlns:mc="http://schemas.openxmlformats.org/markup-compatibility/2006" xmlns:o="urn:schemas-microsoft-com:office:office" xmlns:r="http://schemas.openxmlformats.org/officeDocument/2006/relationships" xmlns:m="http://schemas.openxmlformats.org/officeDocument/2006/math" xmlns:v="urn:schemas-microsoft-com:vml" xmlns:wp14="http://schemas.microsoft.com/office/word/2010/wordprocessingDrawing" xmlns:wp="http://schemas.openxmlformats.org/drawingml/2006/wordprocessingDrawing" xmlns:w10="urn:schemas-microsoft-com:office:word" xmlns:w="http://schemas.openxmlformats.org/wordprocessingml/2006/main" xmlns:w14="http://schemas.microsoft.com/office/word/2010/wordml" xmlns:w15="http://schemas.microsoft.com/office/word/2012/wordml" xmlns:w16se="http://schemas.microsoft.com/office/word/2015/wordml/symex" xmlns:wpg="http://schemas.microsoft.com/office/word/2010/wordprocessingGroup" xmlns:wpi="http://schemas.microsoft.com/office/word/2010/wordprocessingInk" xmlns:wne="http://schemas.microsoft.com/office/word/2006/wordml" xmlns:wps="http://schemas.microsoft.com/office/word/2010/wordprocessingShape" mc:Ignorable="w14 w15 w16se wp14">
+  <w:p>
+    <w:pPr>
+      <w:pStyle w:val="a5"/>
+      <w:spacing w:after="240"/>
+    </w:pPr>
+  </w:p>
+</w:ftr>
+</file>
+
+<file path=word/footer3.xml><?xml version="1.0" encoding="utf-8"?>
+<w:ftr xmlns:wpc="http://schemas.microsoft.com/office/word/2010/wordprocessingCanvas" xmlns:cx="http://schemas.microsoft.com/office/drawing/2014/chartex" xmlns:mc="http://schemas.openxmlformats.org/markup-compatibility/2006" xmlns:o="urn:schemas-microsoft-com:office:office" xmlns:r="http://schemas.openxmlformats.org/officeDocument/2006/relationships" xmlns:m="http://schemas.openxmlformats.org/officeDocument/2006/math" xmlns:v="urn:schemas-microsoft-com:vml" xmlns:wp14="http://schemas.microsoft.com/office/word/2010/wordprocessingDrawing" xmlns:wp="http://schemas.openxmlformats.org/drawingml/2006/wordprocessingDrawing" xmlns:w10="urn:schemas-microsoft-com:office:word" xmlns:w="http://schemas.openxmlformats.org/wordprocessingml/2006/main" xmlns:w14="http://schemas.microsoft.com/office/word/2010/wordml" xmlns:w15="http://schemas.microsoft.com/office/word/2012/wordml" xmlns:w16se="http://schemas.microsoft.com/office/word/2015/wordml/symex" xmlns:wpg="http://schemas.microsoft.com/office/word/2010/wordprocessingGroup" xmlns:wpi="http://schemas.microsoft.com/office/word/2010/wordprocessingInk" xmlns:wne="http://schemas.microsoft.com/office/word/2006/wordml" xmlns:wps="http://schemas.microsoft.com/office/word/2010/wordprocessingShape" mc:Ignorable="w14 w15 w16se wp14">
+  <w:p>
+    <w:pPr>
+      <w:pStyle w:val="a5"/>
+      <w:spacing w:after="240"/>
+    </w:pPr>
+  </w:p>
+</w:ftr>
+</file>
+
+<file path=word/footnotes.xml><?xml version="1.0" encoding="utf-8"?>
+<w:footnotes xmlns:wpc="http://schemas.microsoft.com/office/word/2010/wordprocessingCanvas" xmlns:cx="http://schemas.microsoft.com/office/drawing/2014/chartex" xmlns:mc="http://schemas.openxmlformats.org/markup-compatibility/2006" xmlns:o="urn:schemas-microsoft-com:office:office" xmlns:r="http://schemas.openxmlformats.org/officeDocument/2006/relationships" xmlns:m="http://schemas.openxmlformats.org/officeDocument/2006/math" xmlns:v="urn:schemas-microsoft-com:vml" xmlns:wp14="http://schemas.microsoft.com/office/word/2010/wordprocessingDrawing" xmlns:wp="http://schemas.openxmlformats.org/drawingml/2006/wordprocessingDrawing" xmlns:w10="urn:schemas-microsoft-com:office:word" xmlns:w="http://schemas.openxmlformats.org/wordprocessingml/2006/main" xmlns:w14="http://schemas.microsoft.com/office/word/2010/wordml" xmlns:w15="http://schemas.microsoft.com/office/word/2012/wordml" xmlns:w16se="http://schemas.microsoft.com/office/word/2015/wordml/symex" xmlns:wpg="http://schemas.microsoft.com/office/word/2010/wordprocessingGroup" xmlns:wpi="http://schemas.microsoft.com/office/word/2010/wordprocessingInk" xmlns:wne="http://schemas.microsoft.com/office/word/2006/wordml" xmlns:wps="http://schemas.microsoft.com/office/word/2010/wordprocessingShape" mc:Ignorable="w14 w15 w16se wp14">
+  <w:footnote w:type="separator" w:id="-1">
+    <w:p>
+      <w:pPr>
+        <w:spacing w:after="240"/>
+      </w:pPr>
+      <w:r>
+        <w:separator/>
+      </w:r>
+    </w:p>
+  </w:footnote>
+  <w:footnote w:type="continuationSeparator" w:id="0">
+    <w:p>
+      <w:pPr>
+        <w:spacing w:after="240"/>
+      </w:pPr>
+      <w:r>
+        <w:continuationSeparator/>
+      </w:r>
+    </w:p>
+  </w:footnote>
+</w:footnotes>
+</file>
+
+<file path=word/header1.xml><?xml version="1.0" encoding="utf-8"?>
+<w:hdr xmlns:wpc="http://schemas.microsoft.com/office/word/2010/wordprocessingCanvas" xmlns:cx="http://schemas.microsoft.com/office/drawing/2014/chartex" xmlns:mc="http://schemas.openxmlformats.org/markup-compatibility/2006" xmlns:o="urn:schemas-microsoft-com:office:office" xmlns:r="http://schemas.openxmlformats.org/officeDocument/2006/relationships" xmlns:m="http://schemas.openxmlformats.org/officeDocument/2006/math" xmlns:v="urn:schemas-microsoft-com:vml" xmlns:wp14="http://schemas.microsoft.com/office/word/2010/wordprocessingDrawing" xmlns:wp="http://schemas.openxmlformats.org/drawingml/2006/wordprocessingDrawing" xmlns:w10="urn:schemas-microsoft-com:office:word" xmlns:w="http://schemas.openxmlformats.org/wordprocessingml/2006/main" xmlns:w14="http://schemas.microsoft.com/office/word/2010/wordml" xmlns:w15="http://schemas.microsoft.com/office/word/2012/wordml" xmlns:w16se="http://schemas.microsoft.com/office/word/2015/wordml/symex" xmlns:wpg="http://schemas.microsoft.com/office/word/2010/wordprocessingGroup" xmlns:wpi="http://schemas.microsoft.com/office/word/2010/wordprocessingInk" xmlns:wne="http://schemas.microsoft.com/office/word/2006/wordml" xmlns:wps="http://schemas.microsoft.com/office/word/2010/wordprocessingShape" mc:Ignorable="w14 w15 w16se wp14">
+  <w:p>
+    <w:pPr>
+      <w:pStyle w:val="a3"/>
+      <w:spacing w:after="240"/>
+    </w:pPr>
+  </w:p>
+</w:hdr>
+</file>
+
+<file path=word/header2.xml><?xml version="1.0" encoding="utf-8"?>
+<w:hdr xmlns:wpc="http://schemas.microsoft.com/office/word/2010/wordprocessingCanvas" xmlns:cx="http://schemas.microsoft.com/office/drawing/2014/chartex" xmlns:mc="http://schemas.openxmlformats.org/markup-compatibility/2006" xmlns:o="urn:schemas-microsoft-com:office:office" xmlns:r="http://schemas.openxmlformats.org/officeDocument/2006/relationships" xmlns:m="http://schemas.openxmlformats.org/officeDocument/2006/math" xmlns:v="urn:schemas-microsoft-com:vml" xmlns:wp14="http://schemas.microsoft.com/office/word/2010/wordprocessingDrawing" xmlns:wp="http://schemas.openxmlformats.org/drawingml/2006/wordprocessingDrawing" xmlns:w10="urn:schemas-microsoft-com:office:word" xmlns:w="http://schemas.openxmlformats.org/wordprocessingml/2006/main" xmlns:w14="http://schemas.microsoft.com/office/word/2010/wordml" xmlns:w15="http://schemas.microsoft.com/office/word/2012/wordml" xmlns:w16se="http://schemas.microsoft.com/office/word/2015/wordml/symex" xmlns:wpg="http://schemas.microsoft.com/office/word/2010/wordprocessingGroup" xmlns:wpi="http://schemas.microsoft.com/office/word/2010/wordprocessingInk" xmlns:wne="http://schemas.microsoft.com/office/word/2006/wordml" xmlns:wps="http://schemas.microsoft.com/office/word/2010/wordprocessingShape" mc:Ignorable="w14 w15 w16se wp14">
+  <w:p>
+    <w:pPr>
+      <w:pStyle w:val="a3"/>
+      <w:spacing w:after="240"/>
+    </w:pPr>
+  </w:p>
+</w:hdr>
+</file>
+
+<file path=word/header3.xml><?xml version="1.0" encoding="utf-8"?>
+<w:hdr xmlns:wpc="http://schemas.microsoft.com/office/word/2010/wordprocessingCanvas" xmlns:cx="http://schemas.microsoft.com/office/drawing/2014/chartex" xmlns:mc="http://schemas.openxmlformats.org/markup-compatibility/2006" xmlns:o="urn:schemas-microsoft-com:office:office" xmlns:r="http://schemas.openxmlformats.org/officeDocument/2006/relationships" xmlns:m="http://schemas.openxmlformats.org/officeDocument/2006/math" xmlns:v="urn:schemas-microsoft-com:vml" xmlns:wp14="http://schemas.microsoft.com/office/word/2010/wordprocessingDrawing" xmlns:wp="http://schemas.openxmlformats.org/drawingml/2006/wordprocessingDrawing" xmlns:w10="urn:schemas-microsoft-com:office:word" xmlns:w="http://schemas.openxmlformats.org/wordprocessingml/2006/main" xmlns:w14="http://schemas.microsoft.com/office/word/2010/wordml" xmlns:w15="http://schemas.microsoft.com/office/word/2012/wordml" xmlns:w16se="http://schemas.microsoft.com/office/word/2015/wordml/symex" xmlns:wpg="http://schemas.microsoft.com/office/word/2010/wordprocessingGroup" xmlns:wpi="http://schemas.microsoft.com/office/word/2010/wordprocessingInk" xmlns:wne="http://schemas.microsoft.com/office/word/2006/wordml" xmlns:wps="http://schemas.microsoft.com/office/word/2010/wordprocessingShape" mc:Ignorable="w14 w15 w16se wp14">
+  <w:p>
+    <w:pPr>
+      <w:pStyle w:val="a3"/>
+      <w:spacing w:after="240"/>
+    </w:pPr>
+  </w:p>
+</w:hdr>
 </file>
 
 <file path=word/styles.xml><?xml version="1.0" encoding="utf-8"?>
@@ -2061,6 +2184,66 @@
       <w:szCs w:val="36"/>
     </w:rPr>
   </w:style>
+  <w:style w:type="paragraph" w:styleId="a3">
+    <w:name w:val="header"/>
+    <w:basedOn w:val="a"/>
+    <w:link w:val="a4"/>
+    <w:uiPriority w:val="99"/>
+    <w:unhideWhenUsed/>
+    <w:rsid w:val="003E1B29"/>
+    <w:pPr>
+      <w:tabs>
+        <w:tab w:val="center" w:pos="4153"/>
+        <w:tab w:val="right" w:pos="8306"/>
+      </w:tabs>
+      <w:snapToGrid w:val="0"/>
+    </w:pPr>
+    <w:rPr>
+      <w:sz w:val="20"/>
+      <w:szCs w:val="20"/>
+    </w:rPr>
+  </w:style>
+  <w:style w:type="character" w:customStyle="1" w:styleId="a4">
+    <w:name w:val="頁首 字元"/>
+    <w:basedOn w:val="a0"/>
+    <w:link w:val="a3"/>
+    <w:uiPriority w:val="99"/>
+    <w:rsid w:val="003E1B29"/>
+    <w:rPr>
+      <w:sz w:val="20"/>
+      <w:szCs w:val="20"/>
+    </w:rPr>
+  </w:style>
+  <w:style w:type="paragraph" w:styleId="a5">
+    <w:name w:val="footer"/>
+    <w:basedOn w:val="a"/>
+    <w:link w:val="a6"/>
+    <w:uiPriority w:val="99"/>
+    <w:unhideWhenUsed/>
+    <w:rsid w:val="003E1B29"/>
+    <w:pPr>
+      <w:tabs>
+        <w:tab w:val="center" w:pos="4153"/>
+        <w:tab w:val="right" w:pos="8306"/>
+      </w:tabs>
+      <w:snapToGrid w:val="0"/>
+    </w:pPr>
+    <w:rPr>
+      <w:sz w:val="20"/>
+      <w:szCs w:val="20"/>
+    </w:rPr>
+  </w:style>
+  <w:style w:type="character" w:customStyle="1" w:styleId="a6">
+    <w:name w:val="頁尾 字元"/>
+    <w:basedOn w:val="a0"/>
+    <w:link w:val="a5"/>
+    <w:uiPriority w:val="99"/>
+    <w:rsid w:val="003E1B29"/>
+    <w:rPr>
+      <w:sz w:val="20"/>
+      <w:szCs w:val="20"/>
+    </w:rPr>
+  </w:style>
 </w:styles>
 </file>
 

</xml_diff>